<commit_message>
docs - adding the step 1 file with everything that needs to be returned
</commit_message>
<xml_diff>
--- a/docs/Chiffrage financier.docx
+++ b/docs/Chiffrage financier.docx
@@ -1,6 +1,6 @@
 
 <file path=word/document.xml><?xml version="1.0" encoding="utf-8"?>
-<w:document xmlns:wpc="http://schemas.microsoft.com/office/word/2010/wordprocessingCanvas" xmlns:cx="http://schemas.microsoft.com/office/drawing/2014/chartex" xmlns:cx1="http://schemas.microsoft.com/office/drawing/2015/9/8/chartex" xmlns:cx2="http://schemas.microsoft.com/office/drawing/2015/10/21/chartex" xmlns:cx3="http://schemas.microsoft.com/office/drawing/2016/5/9/chartex" xmlns:cx4="http://schemas.microsoft.com/office/drawing/2016/5/10/chartex" xmlns:cx5="http://schemas.microsoft.com/office/drawing/2016/5/11/chartex" xmlns:cx6="http://schemas.microsoft.com/office/drawing/2016/5/12/chartex" xmlns:cx7="http://schemas.microsoft.com/office/drawing/2016/5/13/chartex" xmlns:cx8="http://schemas.microsoft.com/office/drawing/2016/5/14/chartex" xmlns:mc="http://schemas.openxmlformats.org/markup-compatibility/2006" xmlns:aink="http://schemas.microsoft.com/office/drawing/2016/ink" xmlns:am3d="http://schemas.microsoft.com/office/drawing/2017/model3d" xmlns:o="urn:schemas-microsoft-com:office:office" xmlns:oel="http://schemas.microsoft.com/office/2019/extlst" xmlns:r="http://schemas.openxmlformats.org/officeDocument/2006/relationships" xmlns:m="http://schemas.openxmlformats.org/officeDocument/2006/math" xmlns:v="urn:schemas-microsoft-com:vml" xmlns:wp14="http://schemas.microsoft.com/office/word/2010/wordprocessingDrawing" xmlns:wp="http://schemas.openxmlformats.org/drawingml/2006/wordprocessingDrawing" xmlns:w10="urn:schemas-microsoft-com:office:word" xmlns:w="http://schemas.openxmlformats.org/wordprocessingml/2006/main" xmlns:w14="http://schemas.microsoft.com/office/word/2010/wordml" xmlns:w15="http://schemas.microsoft.com/office/word/2012/wordml" xmlns:w16cex="http://schemas.microsoft.com/office/word/2018/wordml/cex" xmlns:w16cid="http://schemas.microsoft.com/office/word/2016/wordml/cid" xmlns:w16="http://schemas.microsoft.com/office/word/2018/wordml" xmlns:w16sdtdh="http://schemas.microsoft.com/office/word/2020/wordml/sdtdatahash" xmlns:w16se="http://schemas.microsoft.com/office/word/2015/wordml/symex" xmlns:wpg="http://schemas.microsoft.com/office/word/2010/wordprocessingGroup" xmlns:wpi="http://schemas.microsoft.com/office/word/2010/wordprocessingInk" xmlns:wne="http://schemas.microsoft.com/office/word/2006/wordml" xmlns:wps="http://schemas.microsoft.com/office/word/2010/wordprocessingShape" mc:Ignorable="w14 w15 w16se w16cid w16 w16cex w16sdtdh wp14">
+<w:document xmlns:wpc="http://schemas.microsoft.com/office/word/2010/wordprocessingCanvas" xmlns:cx="http://schemas.microsoft.com/office/drawing/2014/chartex" xmlns:cx1="http://schemas.microsoft.com/office/drawing/2015/9/8/chartex" xmlns:cx2="http://schemas.microsoft.com/office/drawing/2015/10/21/chartex" xmlns:cx3="http://schemas.microsoft.com/office/drawing/2016/5/9/chartex" xmlns:cx4="http://schemas.microsoft.com/office/drawing/2016/5/10/chartex" xmlns:cx5="http://schemas.microsoft.com/office/drawing/2016/5/11/chartex" xmlns:cx6="http://schemas.microsoft.com/office/drawing/2016/5/12/chartex" xmlns:cx7="http://schemas.microsoft.com/office/drawing/2016/5/13/chartex" xmlns:cx8="http://schemas.microsoft.com/office/drawing/2016/5/14/chartex" xmlns:mc="http://schemas.openxmlformats.org/markup-compatibility/2006" xmlns:aink="http://schemas.microsoft.com/office/drawing/2016/ink" xmlns:am3d="http://schemas.microsoft.com/office/drawing/2017/model3d" xmlns:o="urn:schemas-microsoft-com:office:office" xmlns:oel="http://schemas.microsoft.com/office/2019/extlst" xmlns:r="http://schemas.openxmlformats.org/officeDocument/2006/relationships" xmlns:m="http://schemas.openxmlformats.org/officeDocument/2006/math" xmlns:v="urn:schemas-microsoft-com:vml" xmlns:wp14="http://schemas.microsoft.com/office/word/2010/wordprocessingDrawing" xmlns:wp="http://schemas.openxmlformats.org/drawingml/2006/wordprocessingDrawing" xmlns:w10="urn:schemas-microsoft-com:office:word" xmlns:w="http://schemas.openxmlformats.org/wordprocessingml/2006/main" xmlns:w14="http://schemas.microsoft.com/office/word/2010/wordml" xmlns:w15="http://schemas.microsoft.com/office/word/2012/wordml" xmlns:w16cex="http://schemas.microsoft.com/office/word/2018/wordml/cex" xmlns:w16cid="http://schemas.microsoft.com/office/word/2016/wordml/cid" xmlns:w16="http://schemas.microsoft.com/office/word/2018/wordml" xmlns:w16du="http://schemas.microsoft.com/office/word/2023/wordml/word16du" xmlns:w16sdtdh="http://schemas.microsoft.com/office/word/2020/wordml/sdtdatahash" xmlns:w16se="http://schemas.microsoft.com/office/word/2015/wordml/symex" xmlns:wpg="http://schemas.microsoft.com/office/word/2010/wordprocessingGroup" xmlns:wpi="http://schemas.microsoft.com/office/word/2010/wordprocessingInk" xmlns:wne="http://schemas.microsoft.com/office/word/2006/wordml" xmlns:wps="http://schemas.microsoft.com/office/word/2010/wordprocessingShape" mc:Ignorable="w14 w15 w16se w16cid w16 w16cex w16sdtdh wp14">
   <w:body>
     <w:p>
       <w:pPr>
@@ -99,7 +99,23 @@
           <w:sz w:val="24"/>
           <w:szCs w:val="24"/>
         </w:rPr>
-        <w:t xml:space="preserve"> est d’une importance capital dans ce projet, étant donnée que la plupart des fonctionnalité si trouverons, elle se doit d’être la plus complète possible.</w:t>
+        <w:t xml:space="preserve"> est d’une importance capital dans ce projet, étant </w:t>
+      </w:r>
+      <w:proofErr w:type="spellStart"/>
+      <w:r>
+        <w:rPr>
+          <w:sz w:val="24"/>
+          <w:szCs w:val="24"/>
+        </w:rPr>
+        <w:t>donnée</w:t>
+      </w:r>
+      <w:proofErr w:type="spellEnd"/>
+      <w:r>
+        <w:rPr>
+          <w:sz w:val="24"/>
+          <w:szCs w:val="24"/>
+        </w:rPr>
+        <w:t xml:space="preserve"> que la plupart des fonctionnalité si trouverons, elle se doit d’être la plus complète possible.</w:t>
       </w:r>
     </w:p>
     <w:p>
@@ -321,6 +337,7 @@
       </w:pPr>
       <w:r>
         <w:rPr>
+          <w:noProof/>
           <w:sz w:val="24"/>
           <w:szCs w:val="24"/>
         </w:rPr>
@@ -383,24 +400,16 @@
           <w:sz w:val="30"/>
           <w:szCs w:val="30"/>
         </w:rPr>
-        <w:t>Modélisation de base de donnée</w:t>
-      </w:r>
-      <w:r>
+        <w:t>Modélisation de base de donnée :</w:t>
+      </w:r>
+    </w:p>
+    <w:p>
+      <w:pPr>
         <w:rPr>
           <w:color w:val="FF0000"/>
           <w:sz w:val="30"/>
           <w:szCs w:val="30"/>
         </w:rPr>
-        <w:t> :</w:t>
-      </w:r>
-    </w:p>
-    <w:p>
-      <w:pPr>
-        <w:rPr>
-          <w:color w:val="FF0000"/>
-          <w:sz w:val="30"/>
-          <w:szCs w:val="30"/>
-        </w:rPr>
       </w:pPr>
     </w:p>
     <w:p>
@@ -472,6 +481,7 @@
       </w:pPr>
       <w:r>
         <w:rPr>
+          <w:noProof/>
           <w:sz w:val="24"/>
           <w:szCs w:val="24"/>
         </w:rPr>
@@ -542,31 +552,7 @@
           <w:sz w:val="30"/>
           <w:szCs w:val="30"/>
         </w:rPr>
-        <w:t>Configuration du serveur web</w:t>
-      </w:r>
-      <w:r>
-        <w:rPr>
-          <w:color w:val="FF0000"/>
-          <w:sz w:val="30"/>
-          <w:szCs w:val="30"/>
-        </w:rPr>
-        <w:t> </w:t>
-      </w:r>
-      <w:r>
-        <w:rPr>
-          <w:color w:val="FF0000"/>
-          <w:sz w:val="30"/>
-          <w:szCs w:val="30"/>
-        </w:rPr>
-        <w:t>et sécurité</w:t>
-      </w:r>
-      <w:r>
-        <w:rPr>
-          <w:color w:val="FF0000"/>
-          <w:sz w:val="30"/>
-          <w:szCs w:val="30"/>
-        </w:rPr>
-        <w:t>:</w:t>
+        <w:t>Configuration du serveur web et sécurité:</w:t>
       </w:r>
     </w:p>
     <w:p>
@@ -660,6 +646,7 @@
       </w:pPr>
       <w:r>
         <w:rPr>
+          <w:noProof/>
           <w:sz w:val="24"/>
           <w:szCs w:val="24"/>
         </w:rPr>
@@ -812,6 +799,7 @@
       </w:pPr>
       <w:r>
         <w:rPr>
+          <w:noProof/>
           <w:sz w:val="24"/>
           <w:szCs w:val="24"/>
         </w:rPr>
@@ -948,6 +936,7 @@
       </w:pPr>
       <w:r>
         <w:rPr>
+          <w:noProof/>
           <w:sz w:val="24"/>
           <w:szCs w:val="24"/>
         </w:rPr>
@@ -1185,7 +1174,39 @@
           <w:sz w:val="24"/>
           <w:szCs w:val="24"/>
         </w:rPr>
-        <w:t>Ainsi qu’un pare-feu pour « filter » les ip entrain et sortante</w:t>
+        <w:t>Ainsi qu’un pare-feu pour « </w:t>
+      </w:r>
+      <w:proofErr w:type="spellStart"/>
+      <w:r>
+        <w:rPr>
+          <w:sz w:val="24"/>
+          <w:szCs w:val="24"/>
+        </w:rPr>
+        <w:t>filter</w:t>
+      </w:r>
+      <w:proofErr w:type="spellEnd"/>
+      <w:r>
+        <w:rPr>
+          <w:sz w:val="24"/>
+          <w:szCs w:val="24"/>
+        </w:rPr>
+        <w:t xml:space="preserve"> » les </w:t>
+      </w:r>
+      <w:proofErr w:type="spellStart"/>
+      <w:r>
+        <w:rPr>
+          <w:sz w:val="24"/>
+          <w:szCs w:val="24"/>
+        </w:rPr>
+        <w:t>ip</w:t>
+      </w:r>
+      <w:proofErr w:type="spellEnd"/>
+      <w:r>
+        <w:rPr>
+          <w:sz w:val="24"/>
+          <w:szCs w:val="24"/>
+        </w:rPr>
+        <w:t xml:space="preserve"> entrain et sortante</w:t>
       </w:r>
     </w:p>
     <w:p>
@@ -1286,6 +1307,7 @@
       </w:pPr>
       <w:r>
         <w:rPr>
+          <w:noProof/>
           <w:sz w:val="24"/>
           <w:szCs w:val="24"/>
         </w:rPr>
@@ -1421,6 +1443,7 @@
       </w:pPr>
       <w:r>
         <w:rPr>
+          <w:noProof/>
           <w:sz w:val="24"/>
           <w:szCs w:val="24"/>
         </w:rPr>
@@ -1752,7 +1775,7 @@
 </file>
 
 <file path=word/endnotes.xml><?xml version="1.0" encoding="utf-8"?>
-<w:endnotes xmlns:wpc="http://schemas.microsoft.com/office/word/2010/wordprocessingCanvas" xmlns:cx="http://schemas.microsoft.com/office/drawing/2014/chartex" xmlns:cx1="http://schemas.microsoft.com/office/drawing/2015/9/8/chartex" xmlns:cx2="http://schemas.microsoft.com/office/drawing/2015/10/21/chartex" xmlns:cx3="http://schemas.microsoft.com/office/drawing/2016/5/9/chartex" xmlns:cx4="http://schemas.microsoft.com/office/drawing/2016/5/10/chartex" xmlns:cx5="http://schemas.microsoft.com/office/drawing/2016/5/11/chartex" xmlns:cx6="http://schemas.microsoft.com/office/drawing/2016/5/12/chartex" xmlns:cx7="http://schemas.microsoft.com/office/drawing/2016/5/13/chartex" xmlns:cx8="http://schemas.microsoft.com/office/drawing/2016/5/14/chartex" xmlns:mc="http://schemas.openxmlformats.org/markup-compatibility/2006" xmlns:aink="http://schemas.microsoft.com/office/drawing/2016/ink" xmlns:am3d="http://schemas.microsoft.com/office/drawing/2017/model3d" xmlns:o="urn:schemas-microsoft-com:office:office" xmlns:oel="http://schemas.microsoft.com/office/2019/extlst" xmlns:r="http://schemas.openxmlformats.org/officeDocument/2006/relationships" xmlns:m="http://schemas.openxmlformats.org/officeDocument/2006/math" xmlns:v="urn:schemas-microsoft-com:vml" xmlns:wp14="http://schemas.microsoft.com/office/word/2010/wordprocessingDrawing" xmlns:wp="http://schemas.openxmlformats.org/drawingml/2006/wordprocessingDrawing" xmlns:w10="urn:schemas-microsoft-com:office:word" xmlns:w="http://schemas.openxmlformats.org/wordprocessingml/2006/main" xmlns:w14="http://schemas.microsoft.com/office/word/2010/wordml" xmlns:w15="http://schemas.microsoft.com/office/word/2012/wordml" xmlns:w16cex="http://schemas.microsoft.com/office/word/2018/wordml/cex" xmlns:w16cid="http://schemas.microsoft.com/office/word/2016/wordml/cid" xmlns:w16="http://schemas.microsoft.com/office/word/2018/wordml" xmlns:w16sdtdh="http://schemas.microsoft.com/office/word/2020/wordml/sdtdatahash" xmlns:w16se="http://schemas.microsoft.com/office/word/2015/wordml/symex" xmlns:wpg="http://schemas.microsoft.com/office/word/2010/wordprocessingGroup" xmlns:wpi="http://schemas.microsoft.com/office/word/2010/wordprocessingInk" xmlns:wne="http://schemas.microsoft.com/office/word/2006/wordml" xmlns:wps="http://schemas.microsoft.com/office/word/2010/wordprocessingShape" mc:Ignorable="w14 w15 w16se w16cid w16 w16cex w16sdtdh wp14">
+<w:endnotes xmlns:wpc="http://schemas.microsoft.com/office/word/2010/wordprocessingCanvas" xmlns:cx="http://schemas.microsoft.com/office/drawing/2014/chartex" xmlns:cx1="http://schemas.microsoft.com/office/drawing/2015/9/8/chartex" xmlns:cx2="http://schemas.microsoft.com/office/drawing/2015/10/21/chartex" xmlns:cx3="http://schemas.microsoft.com/office/drawing/2016/5/9/chartex" xmlns:cx4="http://schemas.microsoft.com/office/drawing/2016/5/10/chartex" xmlns:cx5="http://schemas.microsoft.com/office/drawing/2016/5/11/chartex" xmlns:cx6="http://schemas.microsoft.com/office/drawing/2016/5/12/chartex" xmlns:cx7="http://schemas.microsoft.com/office/drawing/2016/5/13/chartex" xmlns:cx8="http://schemas.microsoft.com/office/drawing/2016/5/14/chartex" xmlns:mc="http://schemas.openxmlformats.org/markup-compatibility/2006" xmlns:aink="http://schemas.microsoft.com/office/drawing/2016/ink" xmlns:am3d="http://schemas.microsoft.com/office/drawing/2017/model3d" xmlns:o="urn:schemas-microsoft-com:office:office" xmlns:oel="http://schemas.microsoft.com/office/2019/extlst" xmlns:r="http://schemas.openxmlformats.org/officeDocument/2006/relationships" xmlns:m="http://schemas.openxmlformats.org/officeDocument/2006/math" xmlns:v="urn:schemas-microsoft-com:vml" xmlns:wp14="http://schemas.microsoft.com/office/word/2010/wordprocessingDrawing" xmlns:wp="http://schemas.openxmlformats.org/drawingml/2006/wordprocessingDrawing" xmlns:w10="urn:schemas-microsoft-com:office:word" xmlns:w="http://schemas.openxmlformats.org/wordprocessingml/2006/main" xmlns:w14="http://schemas.microsoft.com/office/word/2010/wordml" xmlns:w15="http://schemas.microsoft.com/office/word/2012/wordml" xmlns:w16cex="http://schemas.microsoft.com/office/word/2018/wordml/cex" xmlns:w16cid="http://schemas.microsoft.com/office/word/2016/wordml/cid" xmlns:w16="http://schemas.microsoft.com/office/word/2018/wordml" xmlns:w16du="http://schemas.microsoft.com/office/word/2023/wordml/word16du" xmlns:w16sdtdh="http://schemas.microsoft.com/office/word/2020/wordml/sdtdatahash" xmlns:w16se="http://schemas.microsoft.com/office/word/2015/wordml/symex" xmlns:wpg="http://schemas.microsoft.com/office/word/2010/wordprocessingGroup" xmlns:wpi="http://schemas.microsoft.com/office/word/2010/wordprocessingInk" xmlns:wne="http://schemas.microsoft.com/office/word/2006/wordml" xmlns:wps="http://schemas.microsoft.com/office/word/2010/wordprocessingShape" mc:Ignorable="w14 w15 w16se w16cid w16 w16cex w16sdtdh wp14">
   <w:endnote w:type="separator" w:id="-1">
     <w:p>
       <w:pPr>
@@ -1777,7 +1800,7 @@
 </file>
 
 <file path=word/footer1.xml><?xml version="1.0" encoding="utf-8"?>
-<w:ftr xmlns:wpc="http://schemas.microsoft.com/office/word/2010/wordprocessingCanvas" xmlns:cx="http://schemas.microsoft.com/office/drawing/2014/chartex" xmlns:cx1="http://schemas.microsoft.com/office/drawing/2015/9/8/chartex" xmlns:cx2="http://schemas.microsoft.com/office/drawing/2015/10/21/chartex" xmlns:cx3="http://schemas.microsoft.com/office/drawing/2016/5/9/chartex" xmlns:cx4="http://schemas.microsoft.com/office/drawing/2016/5/10/chartex" xmlns:cx5="http://schemas.microsoft.com/office/drawing/2016/5/11/chartex" xmlns:cx6="http://schemas.microsoft.com/office/drawing/2016/5/12/chartex" xmlns:cx7="http://schemas.microsoft.com/office/drawing/2016/5/13/chartex" xmlns:cx8="http://schemas.microsoft.com/office/drawing/2016/5/14/chartex" xmlns:mc="http://schemas.openxmlformats.org/markup-compatibility/2006" xmlns:aink="http://schemas.microsoft.com/office/drawing/2016/ink" xmlns:am3d="http://schemas.microsoft.com/office/drawing/2017/model3d" xmlns:o="urn:schemas-microsoft-com:office:office" xmlns:oel="http://schemas.microsoft.com/office/2019/extlst" xmlns:r="http://schemas.openxmlformats.org/officeDocument/2006/relationships" xmlns:m="http://schemas.openxmlformats.org/officeDocument/2006/math" xmlns:v="urn:schemas-microsoft-com:vml" xmlns:wp14="http://schemas.microsoft.com/office/word/2010/wordprocessingDrawing" xmlns:wp="http://schemas.openxmlformats.org/drawingml/2006/wordprocessingDrawing" xmlns:w10="urn:schemas-microsoft-com:office:word" xmlns:w="http://schemas.openxmlformats.org/wordprocessingml/2006/main" xmlns:w14="http://schemas.microsoft.com/office/word/2010/wordml" xmlns:w15="http://schemas.microsoft.com/office/word/2012/wordml" xmlns:w16cex="http://schemas.microsoft.com/office/word/2018/wordml/cex" xmlns:w16cid="http://schemas.microsoft.com/office/word/2016/wordml/cid" xmlns:w16="http://schemas.microsoft.com/office/word/2018/wordml" xmlns:w16sdtdh="http://schemas.microsoft.com/office/word/2020/wordml/sdtdatahash" xmlns:w16se="http://schemas.microsoft.com/office/word/2015/wordml/symex" xmlns:wpg="http://schemas.microsoft.com/office/word/2010/wordprocessingGroup" xmlns:wpi="http://schemas.microsoft.com/office/word/2010/wordprocessingInk" xmlns:wne="http://schemas.microsoft.com/office/word/2006/wordml" xmlns:wps="http://schemas.microsoft.com/office/word/2010/wordprocessingShape" mc:Ignorable="w14 w15 w16se w16cid w16 w16cex w16sdtdh wp14">
+<w:ftr xmlns:wpc="http://schemas.microsoft.com/office/word/2010/wordprocessingCanvas" xmlns:cx="http://schemas.microsoft.com/office/drawing/2014/chartex" xmlns:cx1="http://schemas.microsoft.com/office/drawing/2015/9/8/chartex" xmlns:cx2="http://schemas.microsoft.com/office/drawing/2015/10/21/chartex" xmlns:cx3="http://schemas.microsoft.com/office/drawing/2016/5/9/chartex" xmlns:cx4="http://schemas.microsoft.com/office/drawing/2016/5/10/chartex" xmlns:cx5="http://schemas.microsoft.com/office/drawing/2016/5/11/chartex" xmlns:cx6="http://schemas.microsoft.com/office/drawing/2016/5/12/chartex" xmlns:cx7="http://schemas.microsoft.com/office/drawing/2016/5/13/chartex" xmlns:cx8="http://schemas.microsoft.com/office/drawing/2016/5/14/chartex" xmlns:mc="http://schemas.openxmlformats.org/markup-compatibility/2006" xmlns:aink="http://schemas.microsoft.com/office/drawing/2016/ink" xmlns:am3d="http://schemas.microsoft.com/office/drawing/2017/model3d" xmlns:o="urn:schemas-microsoft-com:office:office" xmlns:oel="http://schemas.microsoft.com/office/2019/extlst" xmlns:r="http://schemas.openxmlformats.org/officeDocument/2006/relationships" xmlns:m="http://schemas.openxmlformats.org/officeDocument/2006/math" xmlns:v="urn:schemas-microsoft-com:vml" xmlns:wp14="http://schemas.microsoft.com/office/word/2010/wordprocessingDrawing" xmlns:wp="http://schemas.openxmlformats.org/drawingml/2006/wordprocessingDrawing" xmlns:w10="urn:schemas-microsoft-com:office:word" xmlns:w="http://schemas.openxmlformats.org/wordprocessingml/2006/main" xmlns:w14="http://schemas.microsoft.com/office/word/2010/wordml" xmlns:w15="http://schemas.microsoft.com/office/word/2012/wordml" xmlns:w16cex="http://schemas.microsoft.com/office/word/2018/wordml/cex" xmlns:w16cid="http://schemas.microsoft.com/office/word/2016/wordml/cid" xmlns:w16="http://schemas.microsoft.com/office/word/2018/wordml" xmlns:w16du="http://schemas.microsoft.com/office/word/2023/wordml/word16du" xmlns:w16sdtdh="http://schemas.microsoft.com/office/word/2020/wordml/sdtdatahash" xmlns:w16se="http://schemas.microsoft.com/office/word/2015/wordml/symex" xmlns:wpg="http://schemas.microsoft.com/office/word/2010/wordprocessingGroup" xmlns:wpi="http://schemas.microsoft.com/office/word/2010/wordprocessingInk" xmlns:wne="http://schemas.microsoft.com/office/word/2006/wordml" xmlns:wps="http://schemas.microsoft.com/office/word/2010/wordprocessingShape" mc:Ignorable="w14 w15 w16se w16cid w16 w16cex w16sdtdh wp14">
   <w:p>
     <w:pPr>
       <w:pStyle w:val="Pieddepage"/>
@@ -1787,7 +1810,7 @@
 </file>
 
 <file path=word/footer2.xml><?xml version="1.0" encoding="utf-8"?>
-<w:ftr xmlns:wpc="http://schemas.microsoft.com/office/word/2010/wordprocessingCanvas" xmlns:cx="http://schemas.microsoft.com/office/drawing/2014/chartex" xmlns:cx1="http://schemas.microsoft.com/office/drawing/2015/9/8/chartex" xmlns:cx2="http://schemas.microsoft.com/office/drawing/2015/10/21/chartex" xmlns:cx3="http://schemas.microsoft.com/office/drawing/2016/5/9/chartex" xmlns:cx4="http://schemas.microsoft.com/office/drawing/2016/5/10/chartex" xmlns:cx5="http://schemas.microsoft.com/office/drawing/2016/5/11/chartex" xmlns:cx6="http://schemas.microsoft.com/office/drawing/2016/5/12/chartex" xmlns:cx7="http://schemas.microsoft.com/office/drawing/2016/5/13/chartex" xmlns:cx8="http://schemas.microsoft.com/office/drawing/2016/5/14/chartex" xmlns:mc="http://schemas.openxmlformats.org/markup-compatibility/2006" xmlns:aink="http://schemas.microsoft.com/office/drawing/2016/ink" xmlns:am3d="http://schemas.microsoft.com/office/drawing/2017/model3d" xmlns:o="urn:schemas-microsoft-com:office:office" xmlns:oel="http://schemas.microsoft.com/office/2019/extlst" xmlns:r="http://schemas.openxmlformats.org/officeDocument/2006/relationships" xmlns:m="http://schemas.openxmlformats.org/officeDocument/2006/math" xmlns:v="urn:schemas-microsoft-com:vml" xmlns:wp14="http://schemas.microsoft.com/office/word/2010/wordprocessingDrawing" xmlns:wp="http://schemas.openxmlformats.org/drawingml/2006/wordprocessingDrawing" xmlns:w10="urn:schemas-microsoft-com:office:word" xmlns:w="http://schemas.openxmlformats.org/wordprocessingml/2006/main" xmlns:w14="http://schemas.microsoft.com/office/word/2010/wordml" xmlns:w15="http://schemas.microsoft.com/office/word/2012/wordml" xmlns:w16cex="http://schemas.microsoft.com/office/word/2018/wordml/cex" xmlns:w16cid="http://schemas.microsoft.com/office/word/2016/wordml/cid" xmlns:w16="http://schemas.microsoft.com/office/word/2018/wordml" xmlns:w16sdtdh="http://schemas.microsoft.com/office/word/2020/wordml/sdtdatahash" xmlns:w16se="http://schemas.microsoft.com/office/word/2015/wordml/symex" xmlns:wpg="http://schemas.microsoft.com/office/word/2010/wordprocessingGroup" xmlns:wpi="http://schemas.microsoft.com/office/word/2010/wordprocessingInk" xmlns:wne="http://schemas.microsoft.com/office/word/2006/wordml" xmlns:wps="http://schemas.microsoft.com/office/word/2010/wordprocessingShape" mc:Ignorable="w14 w15 w16se w16cid w16 w16cex w16sdtdh wp14">
+<w:ftr xmlns:wpc="http://schemas.microsoft.com/office/word/2010/wordprocessingCanvas" xmlns:cx="http://schemas.microsoft.com/office/drawing/2014/chartex" xmlns:cx1="http://schemas.microsoft.com/office/drawing/2015/9/8/chartex" xmlns:cx2="http://schemas.microsoft.com/office/drawing/2015/10/21/chartex" xmlns:cx3="http://schemas.microsoft.com/office/drawing/2016/5/9/chartex" xmlns:cx4="http://schemas.microsoft.com/office/drawing/2016/5/10/chartex" xmlns:cx5="http://schemas.microsoft.com/office/drawing/2016/5/11/chartex" xmlns:cx6="http://schemas.microsoft.com/office/drawing/2016/5/12/chartex" xmlns:cx7="http://schemas.microsoft.com/office/drawing/2016/5/13/chartex" xmlns:cx8="http://schemas.microsoft.com/office/drawing/2016/5/14/chartex" xmlns:mc="http://schemas.openxmlformats.org/markup-compatibility/2006" xmlns:aink="http://schemas.microsoft.com/office/drawing/2016/ink" xmlns:am3d="http://schemas.microsoft.com/office/drawing/2017/model3d" xmlns:o="urn:schemas-microsoft-com:office:office" xmlns:oel="http://schemas.microsoft.com/office/2019/extlst" xmlns:r="http://schemas.openxmlformats.org/officeDocument/2006/relationships" xmlns:m="http://schemas.openxmlformats.org/officeDocument/2006/math" xmlns:v="urn:schemas-microsoft-com:vml" xmlns:wp14="http://schemas.microsoft.com/office/word/2010/wordprocessingDrawing" xmlns:wp="http://schemas.openxmlformats.org/drawingml/2006/wordprocessingDrawing" xmlns:w10="urn:schemas-microsoft-com:office:word" xmlns:w="http://schemas.openxmlformats.org/wordprocessingml/2006/main" xmlns:w14="http://schemas.microsoft.com/office/word/2010/wordml" xmlns:w15="http://schemas.microsoft.com/office/word/2012/wordml" xmlns:w16cex="http://schemas.microsoft.com/office/word/2018/wordml/cex" xmlns:w16cid="http://schemas.microsoft.com/office/word/2016/wordml/cid" xmlns:w16="http://schemas.microsoft.com/office/word/2018/wordml" xmlns:w16du="http://schemas.microsoft.com/office/word/2023/wordml/word16du" xmlns:w16sdtdh="http://schemas.microsoft.com/office/word/2020/wordml/sdtdatahash" xmlns:w16se="http://schemas.microsoft.com/office/word/2015/wordml/symex" xmlns:wpg="http://schemas.microsoft.com/office/word/2010/wordprocessingGroup" xmlns:wpi="http://schemas.microsoft.com/office/word/2010/wordprocessingInk" xmlns:wne="http://schemas.microsoft.com/office/word/2006/wordml" xmlns:wps="http://schemas.microsoft.com/office/word/2010/wordprocessingShape" mc:Ignorable="w14 w15 w16se w16cid w16 w16cex w16sdtdh wp14">
   <w:p>
     <w:pPr>
       <w:pStyle w:val="Pieddepage"/>
@@ -1799,7 +1822,7 @@
       <mc:AlternateContent>
         <mc:Choice Requires="wps">
           <w:drawing>
-            <wp:anchor distT="0" distB="0" distL="114300" distR="114300" simplePos="0" relativeHeight="251660288" behindDoc="0" locked="0" layoutInCell="1" allowOverlap="1" wp14:anchorId="4B15B811" wp14:editId="4192F040">
+            <wp:anchor distT="0" distB="0" distL="114300" distR="114300" simplePos="0" relativeHeight="251660288" behindDoc="0" locked="0" layoutInCell="1" allowOverlap="1" wp14:anchorId="4B15B811" wp14:editId="6BE192F8">
               <wp:simplePos x="0" y="0"/>
               <wp:positionH relativeFrom="page">
                 <wp:align>left</wp:align>
@@ -1824,6 +1847,14 @@
                       <a:prstGeom prst="rect">
                         <a:avLst/>
                       </a:prstGeom>
+                      <a:solidFill>
+                        <a:srgbClr val="9E1B21"/>
+                      </a:solidFill>
+                      <a:ln>
+                        <a:solidFill>
+                          <a:srgbClr val="9E1B21"/>
+                        </a:solidFill>
+                      </a:ln>
                     </wps:spPr>
                     <wps:style>
                       <a:lnRef idx="2">
@@ -1855,7 +1886,7 @@
         </mc:Choice>
         <mc:Fallback>
           <w:pict>
-            <v:rect w14:anchorId="0D4F38B0" id="Rectangle 2" o:spid="_x0000_s1026" style="position:absolute;margin-left:0;margin-top:-21.7pt;width:597.3pt;height:68.85pt;z-index:251660288;visibility:visible;mso-wrap-style:square;mso-wrap-distance-left:9pt;mso-wrap-distance-top:0;mso-wrap-distance-right:9pt;mso-wrap-distance-bottom:0;mso-position-horizontal:left;mso-position-horizontal-relative:page;mso-position-vertical:absolute;mso-position-vertical-relative:text;v-text-anchor:middle" o:gfxdata="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" fillcolor="#4472c4 [3204]" strokecolor="#1f3763 [1604]" strokeweight="1pt">
+            <v:rect w14:anchorId="655BD1ED" id="Rectangle 2" o:spid="_x0000_s1026" style="position:absolute;margin-left:0;margin-top:-21.7pt;width:597.3pt;height:68.85pt;z-index:251660288;visibility:visible;mso-wrap-style:square;mso-wrap-distance-left:9pt;mso-wrap-distance-top:0;mso-wrap-distance-right:9pt;mso-wrap-distance-bottom:0;mso-position-horizontal:left;mso-position-horizontal-relative:page;mso-position-vertical:absolute;mso-position-vertical-relative:text;v-text-anchor:middle" o:gfxdata="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" fillcolor="#9e1b21" strokecolor="#9e1b21" strokeweight="1pt">
               <w10:wrap anchorx="page"/>
             </v:rect>
           </w:pict>
@@ -1867,7 +1898,7 @@
 </file>
 
 <file path=word/footer3.xml><?xml version="1.0" encoding="utf-8"?>
-<w:ftr xmlns:wpc="http://schemas.microsoft.com/office/word/2010/wordprocessingCanvas" xmlns:cx="http://schemas.microsoft.com/office/drawing/2014/chartex" xmlns:cx1="http://schemas.microsoft.com/office/drawing/2015/9/8/chartex" xmlns:cx2="http://schemas.microsoft.com/office/drawing/2015/10/21/chartex" xmlns:cx3="http://schemas.microsoft.com/office/drawing/2016/5/9/chartex" xmlns:cx4="http://schemas.microsoft.com/office/drawing/2016/5/10/chartex" xmlns:cx5="http://schemas.microsoft.com/office/drawing/2016/5/11/chartex" xmlns:cx6="http://schemas.microsoft.com/office/drawing/2016/5/12/chartex" xmlns:cx7="http://schemas.microsoft.com/office/drawing/2016/5/13/chartex" xmlns:cx8="http://schemas.microsoft.com/office/drawing/2016/5/14/chartex" xmlns:mc="http://schemas.openxmlformats.org/markup-compatibility/2006" xmlns:aink="http://schemas.microsoft.com/office/drawing/2016/ink" xmlns:am3d="http://schemas.microsoft.com/office/drawing/2017/model3d" xmlns:o="urn:schemas-microsoft-com:office:office" xmlns:oel="http://schemas.microsoft.com/office/2019/extlst" xmlns:r="http://schemas.openxmlformats.org/officeDocument/2006/relationships" xmlns:m="http://schemas.openxmlformats.org/officeDocument/2006/math" xmlns:v="urn:schemas-microsoft-com:vml" xmlns:wp14="http://schemas.microsoft.com/office/word/2010/wordprocessingDrawing" xmlns:wp="http://schemas.openxmlformats.org/drawingml/2006/wordprocessingDrawing" xmlns:w10="urn:schemas-microsoft-com:office:word" xmlns:w="http://schemas.openxmlformats.org/wordprocessingml/2006/main" xmlns:w14="http://schemas.microsoft.com/office/word/2010/wordml" xmlns:w15="http://schemas.microsoft.com/office/word/2012/wordml" xmlns:w16cex="http://schemas.microsoft.com/office/word/2018/wordml/cex" xmlns:w16cid="http://schemas.microsoft.com/office/word/2016/wordml/cid" xmlns:w16="http://schemas.microsoft.com/office/word/2018/wordml" xmlns:w16sdtdh="http://schemas.microsoft.com/office/word/2020/wordml/sdtdatahash" xmlns:w16se="http://schemas.microsoft.com/office/word/2015/wordml/symex" xmlns:wpg="http://schemas.microsoft.com/office/word/2010/wordprocessingGroup" xmlns:wpi="http://schemas.microsoft.com/office/word/2010/wordprocessingInk" xmlns:wne="http://schemas.microsoft.com/office/word/2006/wordml" xmlns:wps="http://schemas.microsoft.com/office/word/2010/wordprocessingShape" mc:Ignorable="w14 w15 w16se w16cid w16 w16cex w16sdtdh wp14">
+<w:ftr xmlns:wpc="http://schemas.microsoft.com/office/word/2010/wordprocessingCanvas" xmlns:cx="http://schemas.microsoft.com/office/drawing/2014/chartex" xmlns:cx1="http://schemas.microsoft.com/office/drawing/2015/9/8/chartex" xmlns:cx2="http://schemas.microsoft.com/office/drawing/2015/10/21/chartex" xmlns:cx3="http://schemas.microsoft.com/office/drawing/2016/5/9/chartex" xmlns:cx4="http://schemas.microsoft.com/office/drawing/2016/5/10/chartex" xmlns:cx5="http://schemas.microsoft.com/office/drawing/2016/5/11/chartex" xmlns:cx6="http://schemas.microsoft.com/office/drawing/2016/5/12/chartex" xmlns:cx7="http://schemas.microsoft.com/office/drawing/2016/5/13/chartex" xmlns:cx8="http://schemas.microsoft.com/office/drawing/2016/5/14/chartex" xmlns:mc="http://schemas.openxmlformats.org/markup-compatibility/2006" xmlns:aink="http://schemas.microsoft.com/office/drawing/2016/ink" xmlns:am3d="http://schemas.microsoft.com/office/drawing/2017/model3d" xmlns:o="urn:schemas-microsoft-com:office:office" xmlns:oel="http://schemas.microsoft.com/office/2019/extlst" xmlns:r="http://schemas.openxmlformats.org/officeDocument/2006/relationships" xmlns:m="http://schemas.openxmlformats.org/officeDocument/2006/math" xmlns:v="urn:schemas-microsoft-com:vml" xmlns:wp14="http://schemas.microsoft.com/office/word/2010/wordprocessingDrawing" xmlns:wp="http://schemas.openxmlformats.org/drawingml/2006/wordprocessingDrawing" xmlns:w10="urn:schemas-microsoft-com:office:word" xmlns:w="http://schemas.openxmlformats.org/wordprocessingml/2006/main" xmlns:w14="http://schemas.microsoft.com/office/word/2010/wordml" xmlns:w15="http://schemas.microsoft.com/office/word/2012/wordml" xmlns:w16cex="http://schemas.microsoft.com/office/word/2018/wordml/cex" xmlns:w16cid="http://schemas.microsoft.com/office/word/2016/wordml/cid" xmlns:w16="http://schemas.microsoft.com/office/word/2018/wordml" xmlns:w16du="http://schemas.microsoft.com/office/word/2023/wordml/word16du" xmlns:w16sdtdh="http://schemas.microsoft.com/office/word/2020/wordml/sdtdatahash" xmlns:w16se="http://schemas.microsoft.com/office/word/2015/wordml/symex" xmlns:wpg="http://schemas.microsoft.com/office/word/2010/wordprocessingGroup" xmlns:wpi="http://schemas.microsoft.com/office/word/2010/wordprocessingInk" xmlns:wne="http://schemas.microsoft.com/office/word/2006/wordml" xmlns:wps="http://schemas.microsoft.com/office/word/2010/wordprocessingShape" mc:Ignorable="w14 w15 w16se w16cid w16 w16cex w16sdtdh wp14">
   <w:p>
     <w:pPr>
       <w:pStyle w:val="Pieddepage"/>
@@ -1877,7 +1908,7 @@
 </file>
 
 <file path=word/footnotes.xml><?xml version="1.0" encoding="utf-8"?>
-<w:footnotes xmlns:wpc="http://schemas.microsoft.com/office/word/2010/wordprocessingCanvas" xmlns:cx="http://schemas.microsoft.com/office/drawing/2014/chartex" xmlns:cx1="http://schemas.microsoft.com/office/drawing/2015/9/8/chartex" xmlns:cx2="http://schemas.microsoft.com/office/drawing/2015/10/21/chartex" xmlns:cx3="http://schemas.microsoft.com/office/drawing/2016/5/9/chartex" xmlns:cx4="http://schemas.microsoft.com/office/drawing/2016/5/10/chartex" xmlns:cx5="http://schemas.microsoft.com/office/drawing/2016/5/11/chartex" xmlns:cx6="http://schemas.microsoft.com/office/drawing/2016/5/12/chartex" xmlns:cx7="http://schemas.microsoft.com/office/drawing/2016/5/13/chartex" xmlns:cx8="http://schemas.microsoft.com/office/drawing/2016/5/14/chartex" xmlns:mc="http://schemas.openxmlformats.org/markup-compatibility/2006" xmlns:aink="http://schemas.microsoft.com/office/drawing/2016/ink" xmlns:am3d="http://schemas.microsoft.com/office/drawing/2017/model3d" xmlns:o="urn:schemas-microsoft-com:office:office" xmlns:oel="http://schemas.microsoft.com/office/2019/extlst" xmlns:r="http://schemas.openxmlformats.org/officeDocument/2006/relationships" xmlns:m="http://schemas.openxmlformats.org/officeDocument/2006/math" xmlns:v="urn:schemas-microsoft-com:vml" xmlns:wp14="http://schemas.microsoft.com/office/word/2010/wordprocessingDrawing" xmlns:wp="http://schemas.openxmlformats.org/drawingml/2006/wordprocessingDrawing" xmlns:w10="urn:schemas-microsoft-com:office:word" xmlns:w="http://schemas.openxmlformats.org/wordprocessingml/2006/main" xmlns:w14="http://schemas.microsoft.com/office/word/2010/wordml" xmlns:w15="http://schemas.microsoft.com/office/word/2012/wordml" xmlns:w16cex="http://schemas.microsoft.com/office/word/2018/wordml/cex" xmlns:w16cid="http://schemas.microsoft.com/office/word/2016/wordml/cid" xmlns:w16="http://schemas.microsoft.com/office/word/2018/wordml" xmlns:w16sdtdh="http://schemas.microsoft.com/office/word/2020/wordml/sdtdatahash" xmlns:w16se="http://schemas.microsoft.com/office/word/2015/wordml/symex" xmlns:wpg="http://schemas.microsoft.com/office/word/2010/wordprocessingGroup" xmlns:wpi="http://schemas.microsoft.com/office/word/2010/wordprocessingInk" xmlns:wne="http://schemas.microsoft.com/office/word/2006/wordml" xmlns:wps="http://schemas.microsoft.com/office/word/2010/wordprocessingShape" mc:Ignorable="w14 w15 w16se w16cid w16 w16cex w16sdtdh wp14">
+<w:footnotes xmlns:wpc="http://schemas.microsoft.com/office/word/2010/wordprocessingCanvas" xmlns:cx="http://schemas.microsoft.com/office/drawing/2014/chartex" xmlns:cx1="http://schemas.microsoft.com/office/drawing/2015/9/8/chartex" xmlns:cx2="http://schemas.microsoft.com/office/drawing/2015/10/21/chartex" xmlns:cx3="http://schemas.microsoft.com/office/drawing/2016/5/9/chartex" xmlns:cx4="http://schemas.microsoft.com/office/drawing/2016/5/10/chartex" xmlns:cx5="http://schemas.microsoft.com/office/drawing/2016/5/11/chartex" xmlns:cx6="http://schemas.microsoft.com/office/drawing/2016/5/12/chartex" xmlns:cx7="http://schemas.microsoft.com/office/drawing/2016/5/13/chartex" xmlns:cx8="http://schemas.microsoft.com/office/drawing/2016/5/14/chartex" xmlns:mc="http://schemas.openxmlformats.org/markup-compatibility/2006" xmlns:aink="http://schemas.microsoft.com/office/drawing/2016/ink" xmlns:am3d="http://schemas.microsoft.com/office/drawing/2017/model3d" xmlns:o="urn:schemas-microsoft-com:office:office" xmlns:oel="http://schemas.microsoft.com/office/2019/extlst" xmlns:r="http://schemas.openxmlformats.org/officeDocument/2006/relationships" xmlns:m="http://schemas.openxmlformats.org/officeDocument/2006/math" xmlns:v="urn:schemas-microsoft-com:vml" xmlns:wp14="http://schemas.microsoft.com/office/word/2010/wordprocessingDrawing" xmlns:wp="http://schemas.openxmlformats.org/drawingml/2006/wordprocessingDrawing" xmlns:w10="urn:schemas-microsoft-com:office:word" xmlns:w="http://schemas.openxmlformats.org/wordprocessingml/2006/main" xmlns:w14="http://schemas.microsoft.com/office/word/2010/wordml" xmlns:w15="http://schemas.microsoft.com/office/word/2012/wordml" xmlns:w16cex="http://schemas.microsoft.com/office/word/2018/wordml/cex" xmlns:w16cid="http://schemas.microsoft.com/office/word/2016/wordml/cid" xmlns:w16="http://schemas.microsoft.com/office/word/2018/wordml" xmlns:w16du="http://schemas.microsoft.com/office/word/2023/wordml/word16du" xmlns:w16sdtdh="http://schemas.microsoft.com/office/word/2020/wordml/sdtdatahash" xmlns:w16se="http://schemas.microsoft.com/office/word/2015/wordml/symex" xmlns:wpg="http://schemas.microsoft.com/office/word/2010/wordprocessingGroup" xmlns:wpi="http://schemas.microsoft.com/office/word/2010/wordprocessingInk" xmlns:wne="http://schemas.microsoft.com/office/word/2006/wordml" xmlns:wps="http://schemas.microsoft.com/office/word/2010/wordprocessingShape" mc:Ignorable="w14 w15 w16se w16cid w16 w16cex w16sdtdh wp14">
   <w:footnote w:type="separator" w:id="-1">
     <w:p>
       <w:pPr>
@@ -1902,7 +1933,7 @@
 </file>
 
 <file path=word/header1.xml><?xml version="1.0" encoding="utf-8"?>
-<w:hdr xmlns:wpc="http://schemas.microsoft.com/office/word/2010/wordprocessingCanvas" xmlns:cx="http://schemas.microsoft.com/office/drawing/2014/chartex" xmlns:cx1="http://schemas.microsoft.com/office/drawing/2015/9/8/chartex" xmlns:cx2="http://schemas.microsoft.com/office/drawing/2015/10/21/chartex" xmlns:cx3="http://schemas.microsoft.com/office/drawing/2016/5/9/chartex" xmlns:cx4="http://schemas.microsoft.com/office/drawing/2016/5/10/chartex" xmlns:cx5="http://schemas.microsoft.com/office/drawing/2016/5/11/chartex" xmlns:cx6="http://schemas.microsoft.com/office/drawing/2016/5/12/chartex" xmlns:cx7="http://schemas.microsoft.com/office/drawing/2016/5/13/chartex" xmlns:cx8="http://schemas.microsoft.com/office/drawing/2016/5/14/chartex" xmlns:mc="http://schemas.openxmlformats.org/markup-compatibility/2006" xmlns:aink="http://schemas.microsoft.com/office/drawing/2016/ink" xmlns:am3d="http://schemas.microsoft.com/office/drawing/2017/model3d" xmlns:o="urn:schemas-microsoft-com:office:office" xmlns:oel="http://schemas.microsoft.com/office/2019/extlst" xmlns:r="http://schemas.openxmlformats.org/officeDocument/2006/relationships" xmlns:m="http://schemas.openxmlformats.org/officeDocument/2006/math" xmlns:v="urn:schemas-microsoft-com:vml" xmlns:wp14="http://schemas.microsoft.com/office/word/2010/wordprocessingDrawing" xmlns:wp="http://schemas.openxmlformats.org/drawingml/2006/wordprocessingDrawing" xmlns:w10="urn:schemas-microsoft-com:office:word" xmlns:w="http://schemas.openxmlformats.org/wordprocessingml/2006/main" xmlns:w14="http://schemas.microsoft.com/office/word/2010/wordml" xmlns:w15="http://schemas.microsoft.com/office/word/2012/wordml" xmlns:w16cex="http://schemas.microsoft.com/office/word/2018/wordml/cex" xmlns:w16cid="http://schemas.microsoft.com/office/word/2016/wordml/cid" xmlns:w16="http://schemas.microsoft.com/office/word/2018/wordml" xmlns:w16sdtdh="http://schemas.microsoft.com/office/word/2020/wordml/sdtdatahash" xmlns:w16se="http://schemas.microsoft.com/office/word/2015/wordml/symex" xmlns:wpg="http://schemas.microsoft.com/office/word/2010/wordprocessingGroup" xmlns:wpi="http://schemas.microsoft.com/office/word/2010/wordprocessingInk" xmlns:wne="http://schemas.microsoft.com/office/word/2006/wordml" xmlns:wps="http://schemas.microsoft.com/office/word/2010/wordprocessingShape" mc:Ignorable="w14 w15 w16se w16cid w16 w16cex w16sdtdh wp14">
+<w:hdr xmlns:wpc="http://schemas.microsoft.com/office/word/2010/wordprocessingCanvas" xmlns:cx="http://schemas.microsoft.com/office/drawing/2014/chartex" xmlns:cx1="http://schemas.microsoft.com/office/drawing/2015/9/8/chartex" xmlns:cx2="http://schemas.microsoft.com/office/drawing/2015/10/21/chartex" xmlns:cx3="http://schemas.microsoft.com/office/drawing/2016/5/9/chartex" xmlns:cx4="http://schemas.microsoft.com/office/drawing/2016/5/10/chartex" xmlns:cx5="http://schemas.microsoft.com/office/drawing/2016/5/11/chartex" xmlns:cx6="http://schemas.microsoft.com/office/drawing/2016/5/12/chartex" xmlns:cx7="http://schemas.microsoft.com/office/drawing/2016/5/13/chartex" xmlns:cx8="http://schemas.microsoft.com/office/drawing/2016/5/14/chartex" xmlns:mc="http://schemas.openxmlformats.org/markup-compatibility/2006" xmlns:aink="http://schemas.microsoft.com/office/drawing/2016/ink" xmlns:am3d="http://schemas.microsoft.com/office/drawing/2017/model3d" xmlns:o="urn:schemas-microsoft-com:office:office" xmlns:oel="http://schemas.microsoft.com/office/2019/extlst" xmlns:r="http://schemas.openxmlformats.org/officeDocument/2006/relationships" xmlns:m="http://schemas.openxmlformats.org/officeDocument/2006/math" xmlns:v="urn:schemas-microsoft-com:vml" xmlns:wp14="http://schemas.microsoft.com/office/word/2010/wordprocessingDrawing" xmlns:wp="http://schemas.openxmlformats.org/drawingml/2006/wordprocessingDrawing" xmlns:w10="urn:schemas-microsoft-com:office:word" xmlns:w="http://schemas.openxmlformats.org/wordprocessingml/2006/main" xmlns:w14="http://schemas.microsoft.com/office/word/2010/wordml" xmlns:w15="http://schemas.microsoft.com/office/word/2012/wordml" xmlns:w16cex="http://schemas.microsoft.com/office/word/2018/wordml/cex" xmlns:w16cid="http://schemas.microsoft.com/office/word/2016/wordml/cid" xmlns:w16="http://schemas.microsoft.com/office/word/2018/wordml" xmlns:w16du="http://schemas.microsoft.com/office/word/2023/wordml/word16du" xmlns:w16sdtdh="http://schemas.microsoft.com/office/word/2020/wordml/sdtdatahash" xmlns:w16se="http://schemas.microsoft.com/office/word/2015/wordml/symex" xmlns:wpg="http://schemas.microsoft.com/office/word/2010/wordprocessingGroup" xmlns:wpi="http://schemas.microsoft.com/office/word/2010/wordprocessingInk" xmlns:wne="http://schemas.microsoft.com/office/word/2006/wordml" xmlns:wps="http://schemas.microsoft.com/office/word/2010/wordprocessingShape" mc:Ignorable="w14 w15 w16se w16cid w16 w16cex w16sdtdh wp14">
   <w:p>
     <w:pPr>
       <w:pStyle w:val="En-tte"/>
@@ -1912,7 +1943,7 @@
 </file>
 
 <file path=word/header2.xml><?xml version="1.0" encoding="utf-8"?>
-<w:hdr xmlns:wpc="http://schemas.microsoft.com/office/word/2010/wordprocessingCanvas" xmlns:cx="http://schemas.microsoft.com/office/drawing/2014/chartex" xmlns:cx1="http://schemas.microsoft.com/office/drawing/2015/9/8/chartex" xmlns:cx2="http://schemas.microsoft.com/office/drawing/2015/10/21/chartex" xmlns:cx3="http://schemas.microsoft.com/office/drawing/2016/5/9/chartex" xmlns:cx4="http://schemas.microsoft.com/office/drawing/2016/5/10/chartex" xmlns:cx5="http://schemas.microsoft.com/office/drawing/2016/5/11/chartex" xmlns:cx6="http://schemas.microsoft.com/office/drawing/2016/5/12/chartex" xmlns:cx7="http://schemas.microsoft.com/office/drawing/2016/5/13/chartex" xmlns:cx8="http://schemas.microsoft.com/office/drawing/2016/5/14/chartex" xmlns:mc="http://schemas.openxmlformats.org/markup-compatibility/2006" xmlns:aink="http://schemas.microsoft.com/office/drawing/2016/ink" xmlns:am3d="http://schemas.microsoft.com/office/drawing/2017/model3d" xmlns:o="urn:schemas-microsoft-com:office:office" xmlns:oel="http://schemas.microsoft.com/office/2019/extlst" xmlns:r="http://schemas.openxmlformats.org/officeDocument/2006/relationships" xmlns:m="http://schemas.openxmlformats.org/officeDocument/2006/math" xmlns:v="urn:schemas-microsoft-com:vml" xmlns:wp14="http://schemas.microsoft.com/office/word/2010/wordprocessingDrawing" xmlns:wp="http://schemas.openxmlformats.org/drawingml/2006/wordprocessingDrawing" xmlns:w10="urn:schemas-microsoft-com:office:word" xmlns:w="http://schemas.openxmlformats.org/wordprocessingml/2006/main" xmlns:w14="http://schemas.microsoft.com/office/word/2010/wordml" xmlns:w15="http://schemas.microsoft.com/office/word/2012/wordml" xmlns:w16cex="http://schemas.microsoft.com/office/word/2018/wordml/cex" xmlns:w16cid="http://schemas.microsoft.com/office/word/2016/wordml/cid" xmlns:w16="http://schemas.microsoft.com/office/word/2018/wordml" xmlns:w16sdtdh="http://schemas.microsoft.com/office/word/2020/wordml/sdtdatahash" xmlns:w16se="http://schemas.microsoft.com/office/word/2015/wordml/symex" xmlns:wpg="http://schemas.microsoft.com/office/word/2010/wordprocessingGroup" xmlns:wpi="http://schemas.microsoft.com/office/word/2010/wordprocessingInk" xmlns:wne="http://schemas.microsoft.com/office/word/2006/wordml" xmlns:wps="http://schemas.microsoft.com/office/word/2010/wordprocessingShape" mc:Ignorable="w14 w15 w16se w16cid w16 w16cex w16sdtdh wp14">
+<w:hdr xmlns:wpc="http://schemas.microsoft.com/office/word/2010/wordprocessingCanvas" xmlns:cx="http://schemas.microsoft.com/office/drawing/2014/chartex" xmlns:cx1="http://schemas.microsoft.com/office/drawing/2015/9/8/chartex" xmlns:cx2="http://schemas.microsoft.com/office/drawing/2015/10/21/chartex" xmlns:cx3="http://schemas.microsoft.com/office/drawing/2016/5/9/chartex" xmlns:cx4="http://schemas.microsoft.com/office/drawing/2016/5/10/chartex" xmlns:cx5="http://schemas.microsoft.com/office/drawing/2016/5/11/chartex" xmlns:cx6="http://schemas.microsoft.com/office/drawing/2016/5/12/chartex" xmlns:cx7="http://schemas.microsoft.com/office/drawing/2016/5/13/chartex" xmlns:cx8="http://schemas.microsoft.com/office/drawing/2016/5/14/chartex" xmlns:mc="http://schemas.openxmlformats.org/markup-compatibility/2006" xmlns:aink="http://schemas.microsoft.com/office/drawing/2016/ink" xmlns:am3d="http://schemas.microsoft.com/office/drawing/2017/model3d" xmlns:o="urn:schemas-microsoft-com:office:office" xmlns:oel="http://schemas.microsoft.com/office/2019/extlst" xmlns:r="http://schemas.openxmlformats.org/officeDocument/2006/relationships" xmlns:m="http://schemas.openxmlformats.org/officeDocument/2006/math" xmlns:v="urn:schemas-microsoft-com:vml" xmlns:wp14="http://schemas.microsoft.com/office/word/2010/wordprocessingDrawing" xmlns:wp="http://schemas.openxmlformats.org/drawingml/2006/wordprocessingDrawing" xmlns:w10="urn:schemas-microsoft-com:office:word" xmlns:w="http://schemas.openxmlformats.org/wordprocessingml/2006/main" xmlns:w14="http://schemas.microsoft.com/office/word/2010/wordml" xmlns:w15="http://schemas.microsoft.com/office/word/2012/wordml" xmlns:w16cex="http://schemas.microsoft.com/office/word/2018/wordml/cex" xmlns:w16cid="http://schemas.microsoft.com/office/word/2016/wordml/cid" xmlns:w16="http://schemas.microsoft.com/office/word/2018/wordml" xmlns:w16du="http://schemas.microsoft.com/office/word/2023/wordml/word16du" xmlns:w16sdtdh="http://schemas.microsoft.com/office/word/2020/wordml/sdtdatahash" xmlns:w16se="http://schemas.microsoft.com/office/word/2015/wordml/symex" xmlns:wpg="http://schemas.microsoft.com/office/word/2010/wordprocessingGroup" xmlns:wpi="http://schemas.microsoft.com/office/word/2010/wordprocessingInk" xmlns:wne="http://schemas.microsoft.com/office/word/2006/wordml" xmlns:wps="http://schemas.microsoft.com/office/word/2010/wordprocessingShape" mc:Ignorable="w14 w15 w16se w16cid w16 w16cex w16sdtdh wp14">
   <w:p>
     <w:pPr>
       <w:pStyle w:val="En-tte"/>
@@ -1924,7 +1955,7 @@
       <mc:AlternateContent>
         <mc:Choice Requires="wps">
           <w:drawing>
-            <wp:anchor distT="0" distB="0" distL="114300" distR="114300" simplePos="0" relativeHeight="251659264" behindDoc="0" locked="0" layoutInCell="1" allowOverlap="1" wp14:anchorId="1495A736" wp14:editId="33F35D3A">
+            <wp:anchor distT="0" distB="0" distL="114300" distR="114300" simplePos="0" relativeHeight="251659264" behindDoc="0" locked="0" layoutInCell="1" allowOverlap="1" wp14:anchorId="1495A736" wp14:editId="1617D6F6">
               <wp:simplePos x="0" y="0"/>
               <wp:positionH relativeFrom="page">
                 <wp:align>right</wp:align>
@@ -1949,6 +1980,14 @@
                       <a:prstGeom prst="rect">
                         <a:avLst/>
                       </a:prstGeom>
+                      <a:solidFill>
+                        <a:srgbClr val="9E1B21"/>
+                      </a:solidFill>
+                      <a:ln>
+                        <a:solidFill>
+                          <a:srgbClr val="9E1B21"/>
+                        </a:solidFill>
+                      </a:ln>
                     </wps:spPr>
                     <wps:style>
                       <a:lnRef idx="2">
@@ -1971,6 +2010,9 @@
                         <w:p>
                           <w:pPr>
                             <w:jc w:val="center"/>
+                            <w:rPr>
+                              <w:color w:val="FF0000"/>
+                            </w:rPr>
                           </w:pPr>
                         </w:p>
                       </w:txbxContent>
@@ -1995,12 +2037,15 @@
         </mc:Choice>
         <mc:Fallback>
           <w:pict>
-            <v:rect w14:anchorId="1495A736" id="Rectangle 1" o:spid="_x0000_s1026" style="position:absolute;margin-left:542.95pt;margin-top:-34.75pt;width:594.15pt;height:70.1pt;z-index:251659264;visibility:visible;mso-wrap-style:square;mso-width-percent:0;mso-height-percent:0;mso-wrap-distance-left:9pt;mso-wrap-distance-top:0;mso-wrap-distance-right:9pt;mso-wrap-distance-bottom:0;mso-position-horizontal:right;mso-position-horizontal-relative:page;mso-position-vertical:absolute;mso-position-vertical-relative:text;mso-width-percent:0;mso-height-percent:0;mso-width-relative:margin;mso-height-relative:margin;v-text-anchor:middle" o:gfxdata="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" fillcolor="#4472c4 [3204]" strokecolor="#1f3763 [1604]" strokeweight="1pt">
+            <v:rect w14:anchorId="1495A736" id="Rectangle 1" o:spid="_x0000_s1026" style="position:absolute;margin-left:542.95pt;margin-top:-34.75pt;width:594.15pt;height:70.1pt;z-index:251659264;visibility:visible;mso-wrap-style:square;mso-width-percent:0;mso-height-percent:0;mso-wrap-distance-left:9pt;mso-wrap-distance-top:0;mso-wrap-distance-right:9pt;mso-wrap-distance-bottom:0;mso-position-horizontal:right;mso-position-horizontal-relative:page;mso-position-vertical:absolute;mso-position-vertical-relative:text;mso-width-percent:0;mso-height-percent:0;mso-width-relative:margin;mso-height-relative:margin;v-text-anchor:middle" o:gfxdata="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" fillcolor="#9e1b21" strokecolor="#9e1b21" strokeweight="1pt">
               <v:textbox>
                 <w:txbxContent>
                   <w:p>
                     <w:pPr>
                       <w:jc w:val="center"/>
+                      <w:rPr>
+                        <w:color w:val="FF0000"/>
+                      </w:rPr>
                     </w:pPr>
                   </w:p>
                 </w:txbxContent>
@@ -2016,7 +2061,7 @@
 </file>
 
 <file path=word/header3.xml><?xml version="1.0" encoding="utf-8"?>
-<w:hdr xmlns:wpc="http://schemas.microsoft.com/office/word/2010/wordprocessingCanvas" xmlns:cx="http://schemas.microsoft.com/office/drawing/2014/chartex" xmlns:cx1="http://schemas.microsoft.com/office/drawing/2015/9/8/chartex" xmlns:cx2="http://schemas.microsoft.com/office/drawing/2015/10/21/chartex" xmlns:cx3="http://schemas.microsoft.com/office/drawing/2016/5/9/chartex" xmlns:cx4="http://schemas.microsoft.com/office/drawing/2016/5/10/chartex" xmlns:cx5="http://schemas.microsoft.com/office/drawing/2016/5/11/chartex" xmlns:cx6="http://schemas.microsoft.com/office/drawing/2016/5/12/chartex" xmlns:cx7="http://schemas.microsoft.com/office/drawing/2016/5/13/chartex" xmlns:cx8="http://schemas.microsoft.com/office/drawing/2016/5/14/chartex" xmlns:mc="http://schemas.openxmlformats.org/markup-compatibility/2006" xmlns:aink="http://schemas.microsoft.com/office/drawing/2016/ink" xmlns:am3d="http://schemas.microsoft.com/office/drawing/2017/model3d" xmlns:o="urn:schemas-microsoft-com:office:office" xmlns:oel="http://schemas.microsoft.com/office/2019/extlst" xmlns:r="http://schemas.openxmlformats.org/officeDocument/2006/relationships" xmlns:m="http://schemas.openxmlformats.org/officeDocument/2006/math" xmlns:v="urn:schemas-microsoft-com:vml" xmlns:wp14="http://schemas.microsoft.com/office/word/2010/wordprocessingDrawing" xmlns:wp="http://schemas.openxmlformats.org/drawingml/2006/wordprocessingDrawing" xmlns:w10="urn:schemas-microsoft-com:office:word" xmlns:w="http://schemas.openxmlformats.org/wordprocessingml/2006/main" xmlns:w14="http://schemas.microsoft.com/office/word/2010/wordml" xmlns:w15="http://schemas.microsoft.com/office/word/2012/wordml" xmlns:w16cex="http://schemas.microsoft.com/office/word/2018/wordml/cex" xmlns:w16cid="http://schemas.microsoft.com/office/word/2016/wordml/cid" xmlns:w16="http://schemas.microsoft.com/office/word/2018/wordml" xmlns:w16sdtdh="http://schemas.microsoft.com/office/word/2020/wordml/sdtdatahash" xmlns:w16se="http://schemas.microsoft.com/office/word/2015/wordml/symex" xmlns:wpg="http://schemas.microsoft.com/office/word/2010/wordprocessingGroup" xmlns:wpi="http://schemas.microsoft.com/office/word/2010/wordprocessingInk" xmlns:wne="http://schemas.microsoft.com/office/word/2006/wordml" xmlns:wps="http://schemas.microsoft.com/office/word/2010/wordprocessingShape" mc:Ignorable="w14 w15 w16se w16cid w16 w16cex w16sdtdh wp14">
+<w:hdr xmlns:wpc="http://schemas.microsoft.com/office/word/2010/wordprocessingCanvas" xmlns:cx="http://schemas.microsoft.com/office/drawing/2014/chartex" xmlns:cx1="http://schemas.microsoft.com/office/drawing/2015/9/8/chartex" xmlns:cx2="http://schemas.microsoft.com/office/drawing/2015/10/21/chartex" xmlns:cx3="http://schemas.microsoft.com/office/drawing/2016/5/9/chartex" xmlns:cx4="http://schemas.microsoft.com/office/drawing/2016/5/10/chartex" xmlns:cx5="http://schemas.microsoft.com/office/drawing/2016/5/11/chartex" xmlns:cx6="http://schemas.microsoft.com/office/drawing/2016/5/12/chartex" xmlns:cx7="http://schemas.microsoft.com/office/drawing/2016/5/13/chartex" xmlns:cx8="http://schemas.microsoft.com/office/drawing/2016/5/14/chartex" xmlns:mc="http://schemas.openxmlformats.org/markup-compatibility/2006" xmlns:aink="http://schemas.microsoft.com/office/drawing/2016/ink" xmlns:am3d="http://schemas.microsoft.com/office/drawing/2017/model3d" xmlns:o="urn:schemas-microsoft-com:office:office" xmlns:oel="http://schemas.microsoft.com/office/2019/extlst" xmlns:r="http://schemas.openxmlformats.org/officeDocument/2006/relationships" xmlns:m="http://schemas.openxmlformats.org/officeDocument/2006/math" xmlns:v="urn:schemas-microsoft-com:vml" xmlns:wp14="http://schemas.microsoft.com/office/word/2010/wordprocessingDrawing" xmlns:wp="http://schemas.openxmlformats.org/drawingml/2006/wordprocessingDrawing" xmlns:w10="urn:schemas-microsoft-com:office:word" xmlns:w="http://schemas.openxmlformats.org/wordprocessingml/2006/main" xmlns:w14="http://schemas.microsoft.com/office/word/2010/wordml" xmlns:w15="http://schemas.microsoft.com/office/word/2012/wordml" xmlns:w16cex="http://schemas.microsoft.com/office/word/2018/wordml/cex" xmlns:w16cid="http://schemas.microsoft.com/office/word/2016/wordml/cid" xmlns:w16="http://schemas.microsoft.com/office/word/2018/wordml" xmlns:w16du="http://schemas.microsoft.com/office/word/2023/wordml/word16du" xmlns:w16sdtdh="http://schemas.microsoft.com/office/word/2020/wordml/sdtdatahash" xmlns:w16se="http://schemas.microsoft.com/office/word/2015/wordml/symex" xmlns:wpg="http://schemas.microsoft.com/office/word/2010/wordprocessingGroup" xmlns:wpi="http://schemas.microsoft.com/office/word/2010/wordprocessingInk" xmlns:wne="http://schemas.microsoft.com/office/word/2006/wordml" xmlns:wps="http://schemas.microsoft.com/office/word/2010/wordprocessingShape" mc:Ignorable="w14 w15 w16se w16cid w16 w16cex w16sdtdh wp14">
   <w:p>
     <w:pPr>
       <w:pStyle w:val="En-tte"/>
@@ -2026,7 +2071,7 @@
 </file>
 
 <file path=word/numbering.xml><?xml version="1.0" encoding="utf-8"?>
-<w:numbering xmlns:wpc="http://schemas.microsoft.com/office/word/2010/wordprocessingCanvas" xmlns:cx="http://schemas.microsoft.com/office/drawing/2014/chartex" xmlns:cx1="http://schemas.microsoft.com/office/drawing/2015/9/8/chartex" xmlns:cx2="http://schemas.microsoft.com/office/drawing/2015/10/21/chartex" xmlns:cx3="http://schemas.microsoft.com/office/drawing/2016/5/9/chartex" xmlns:cx4="http://schemas.microsoft.com/office/drawing/2016/5/10/chartex" xmlns:cx5="http://schemas.microsoft.com/office/drawing/2016/5/11/chartex" xmlns:cx6="http://schemas.microsoft.com/office/drawing/2016/5/12/chartex" xmlns:cx7="http://schemas.microsoft.com/office/drawing/2016/5/13/chartex" xmlns:cx8="http://schemas.microsoft.com/office/drawing/2016/5/14/chartex" xmlns:mc="http://schemas.openxmlformats.org/markup-compatibility/2006" xmlns:aink="http://schemas.microsoft.com/office/drawing/2016/ink" xmlns:am3d="http://schemas.microsoft.com/office/drawing/2017/model3d" xmlns:o="urn:schemas-microsoft-com:office:office" xmlns:oel="http://schemas.microsoft.com/office/2019/extlst" xmlns:r="http://schemas.openxmlformats.org/officeDocument/2006/relationships" xmlns:m="http://schemas.openxmlformats.org/officeDocument/2006/math" xmlns:v="urn:schemas-microsoft-com:vml" xmlns:wp14="http://schemas.microsoft.com/office/word/2010/wordprocessingDrawing" xmlns:wp="http://schemas.openxmlformats.org/drawingml/2006/wordprocessingDrawing" xmlns:w10="urn:schemas-microsoft-com:office:word" xmlns:w="http://schemas.openxmlformats.org/wordprocessingml/2006/main" xmlns:w14="http://schemas.microsoft.com/office/word/2010/wordml" xmlns:w15="http://schemas.microsoft.com/office/word/2012/wordml" xmlns:w16cex="http://schemas.microsoft.com/office/word/2018/wordml/cex" xmlns:w16cid="http://schemas.microsoft.com/office/word/2016/wordml/cid" xmlns:w16="http://schemas.microsoft.com/office/word/2018/wordml" xmlns:w16sdtdh="http://schemas.microsoft.com/office/word/2020/wordml/sdtdatahash" xmlns:w16se="http://schemas.microsoft.com/office/word/2015/wordml/symex" xmlns:wpg="http://schemas.microsoft.com/office/word/2010/wordprocessingGroup" xmlns:wpi="http://schemas.microsoft.com/office/word/2010/wordprocessingInk" xmlns:wne="http://schemas.microsoft.com/office/word/2006/wordml" xmlns:wps="http://schemas.microsoft.com/office/word/2010/wordprocessingShape" mc:Ignorable="w14 w15 w16se w16cid w16 w16cex w16sdtdh wp14">
+<w:numbering xmlns:wpc="http://schemas.microsoft.com/office/word/2010/wordprocessingCanvas" xmlns:cx="http://schemas.microsoft.com/office/drawing/2014/chartex" xmlns:cx1="http://schemas.microsoft.com/office/drawing/2015/9/8/chartex" xmlns:cx2="http://schemas.microsoft.com/office/drawing/2015/10/21/chartex" xmlns:cx3="http://schemas.microsoft.com/office/drawing/2016/5/9/chartex" xmlns:cx4="http://schemas.microsoft.com/office/drawing/2016/5/10/chartex" xmlns:cx5="http://schemas.microsoft.com/office/drawing/2016/5/11/chartex" xmlns:cx6="http://schemas.microsoft.com/office/drawing/2016/5/12/chartex" xmlns:cx7="http://schemas.microsoft.com/office/drawing/2016/5/13/chartex" xmlns:cx8="http://schemas.microsoft.com/office/drawing/2016/5/14/chartex" xmlns:mc="http://schemas.openxmlformats.org/markup-compatibility/2006" xmlns:aink="http://schemas.microsoft.com/office/drawing/2016/ink" xmlns:am3d="http://schemas.microsoft.com/office/drawing/2017/model3d" xmlns:o="urn:schemas-microsoft-com:office:office" xmlns:oel="http://schemas.microsoft.com/office/2019/extlst" xmlns:r="http://schemas.openxmlformats.org/officeDocument/2006/relationships" xmlns:m="http://schemas.openxmlformats.org/officeDocument/2006/math" xmlns:v="urn:schemas-microsoft-com:vml" xmlns:wp14="http://schemas.microsoft.com/office/word/2010/wordprocessingDrawing" xmlns:wp="http://schemas.openxmlformats.org/drawingml/2006/wordprocessingDrawing" xmlns:w10="urn:schemas-microsoft-com:office:word" xmlns:w="http://schemas.openxmlformats.org/wordprocessingml/2006/main" xmlns:w14="http://schemas.microsoft.com/office/word/2010/wordml" xmlns:w15="http://schemas.microsoft.com/office/word/2012/wordml" xmlns:w16cex="http://schemas.microsoft.com/office/word/2018/wordml/cex" xmlns:w16cid="http://schemas.microsoft.com/office/word/2016/wordml/cid" xmlns:w16="http://schemas.microsoft.com/office/word/2018/wordml" xmlns:w16du="http://schemas.microsoft.com/office/word/2023/wordml/word16du" xmlns:w16sdtdh="http://schemas.microsoft.com/office/word/2020/wordml/sdtdatahash" xmlns:w16se="http://schemas.microsoft.com/office/word/2015/wordml/symex" xmlns:wpg="http://schemas.microsoft.com/office/word/2010/wordprocessingGroup" xmlns:wpi="http://schemas.microsoft.com/office/word/2010/wordprocessingInk" xmlns:wne="http://schemas.microsoft.com/office/word/2006/wordml" xmlns:wps="http://schemas.microsoft.com/office/word/2010/wordprocessingShape" mc:Ignorable="w14 w15 w16se w16cid w16 w16cex w16sdtdh wp14">
   <w:abstractNum w:abstractNumId="0" w15:restartNumberingAfterBreak="0">
     <w:nsid w:val="025767A5"/>
     <w:multiLevelType w:val="hybridMultilevel"/>

</xml_diff>